<commit_message>
Add MOSCOW to SRS
Add MOSCOW to SRS
</commit_message>
<xml_diff>
--- a/SRS-Document-2nd-draft.docx
+++ b/SRS-Document-2nd-draft.docx
@@ -91,6 +91,7 @@
       </w:pPr>
       <w:bookmarkStart w:id="0" w:name="__RefHeading__667_870855115"/>
       <w:bookmarkStart w:id="1" w:name="__RefHeading__554_688170761"/>
+      <w:bookmarkStart w:id="2" w:name="_Toc5482170"/>
       <w:bookmarkEnd w:id="0"/>
       <w:bookmarkEnd w:id="1"/>
       <w:r>
@@ -101,6 +102,7 @@
         </w:rPr>
         <w:t>Working Title</w:t>
       </w:r>
+      <w:bookmarkEnd w:id="2"/>
     </w:p>
     <w:p>
       <w:pPr>
@@ -147,15 +149,17 @@
           <w:szCs w:val="28"/>
         </w:rPr>
       </w:pPr>
-      <w:bookmarkStart w:id="2" w:name="__RefHeading__669_870855115"/>
-      <w:bookmarkStart w:id="3" w:name="_23dn67bj092n"/>
-      <w:bookmarkStart w:id="4" w:name="__RefHeading__556_688170761"/>
-      <w:bookmarkEnd w:id="2"/>
+      <w:bookmarkStart w:id="3" w:name="__RefHeading__669_870855115"/>
+      <w:bookmarkStart w:id="4" w:name="_23dn67bj092n"/>
+      <w:bookmarkStart w:id="5" w:name="__RefHeading__556_688170761"/>
+      <w:bookmarkStart w:id="6" w:name="_Toc5482171"/>
       <w:bookmarkEnd w:id="3"/>
       <w:bookmarkEnd w:id="4"/>
+      <w:bookmarkEnd w:id="5"/>
       <w:r>
         <w:t>CSC.154.0001 - Group 4</w:t>
       </w:r>
+      <w:bookmarkEnd w:id="6"/>
     </w:p>
     <w:p>
       <w:pPr>
@@ -1220,7 +1224,13 @@
     <w:p>
       <w:pPr>
         <w:pStyle w:val="TOC1"/>
-        <w:jc w:val="right"/>
+        <w:rPr>
+          <w:rFonts w:asciiTheme="minorHAnsi" w:eastAsiaTheme="minorEastAsia" w:hAnsiTheme="minorHAnsi" w:cstheme="minorBidi"/>
+          <w:noProof/>
+          <w:sz w:val="22"/>
+          <w:szCs w:val="22"/>
+          <w:lang w:eastAsia="en-US" w:bidi="ar-SA"/>
+        </w:rPr>
       </w:pPr>
       <w:r>
         <w:fldChar w:fldCharType="begin"/>
@@ -1232,269 +1242,821 @@
         <w:fldChar w:fldCharType="separate"/>
       </w:r>
       <w:r>
+        <w:rPr>
+          <w:b/>
+          <w:noProof/>
+        </w:rPr>
         <w:t>Working Title</w:t>
       </w:r>
       <w:r>
+        <w:rPr>
+          <w:noProof/>
+        </w:rPr>
         <w:tab/>
       </w:r>
-      <w:hyperlink r:id="rId9" w:anchor="__RefHeading__667_870855115" w:history="1">
-        <w:r>
-          <w:rPr>
-            <w:rStyle w:val="IndexLink"/>
-          </w:rPr>
-          <w:t>1</w:t>
-        </w:r>
-      </w:hyperlink>
+      <w:r>
+        <w:rPr>
+          <w:noProof/>
+        </w:rPr>
+        <w:fldChar w:fldCharType="begin"/>
+      </w:r>
+      <w:r>
+        <w:rPr>
+          <w:noProof/>
+        </w:rPr>
+        <w:instrText xml:space="preserve"> PAGEREF _Toc5482170 \h </w:instrText>
+      </w:r>
+      <w:r>
+        <w:rPr>
+          <w:noProof/>
+        </w:rPr>
+      </w:r>
+      <w:r>
+        <w:rPr>
+          <w:noProof/>
+        </w:rPr>
+        <w:fldChar w:fldCharType="separate"/>
+      </w:r>
+      <w:r>
+        <w:rPr>
+          <w:noProof/>
+        </w:rPr>
+        <w:t>1</w:t>
+      </w:r>
+      <w:r>
+        <w:rPr>
+          <w:noProof/>
+        </w:rPr>
+        <w:fldChar w:fldCharType="end"/>
+      </w:r>
     </w:p>
     <w:p>
       <w:pPr>
         <w:pStyle w:val="TOC1"/>
-        <w:jc w:val="right"/>
-      </w:pPr>
-      <w:r>
+        <w:rPr>
+          <w:rFonts w:asciiTheme="minorHAnsi" w:eastAsiaTheme="minorEastAsia" w:hAnsiTheme="minorHAnsi" w:cstheme="minorBidi"/>
+          <w:noProof/>
+          <w:sz w:val="22"/>
+          <w:szCs w:val="22"/>
+          <w:lang w:eastAsia="en-US" w:bidi="ar-SA"/>
+        </w:rPr>
+      </w:pPr>
+      <w:r>
+        <w:rPr>
+          <w:noProof/>
+        </w:rPr>
         <w:t>CSC.154.0001 - Group 4</w:t>
       </w:r>
       <w:r>
+        <w:rPr>
+          <w:noProof/>
+        </w:rPr>
         <w:tab/>
       </w:r>
-      <w:hyperlink r:id="rId10" w:anchor="__RefHeading__669_870855115" w:history="1">
-        <w:r>
-          <w:rPr>
-            <w:rStyle w:val="IndexLink"/>
-          </w:rPr>
-          <w:t>1</w:t>
-        </w:r>
-      </w:hyperlink>
+      <w:r>
+        <w:rPr>
+          <w:noProof/>
+        </w:rPr>
+        <w:fldChar w:fldCharType="begin"/>
+      </w:r>
+      <w:r>
+        <w:rPr>
+          <w:noProof/>
+        </w:rPr>
+        <w:instrText xml:space="preserve"> PAGEREF _Toc5482171 \h </w:instrText>
+      </w:r>
+      <w:r>
+        <w:rPr>
+          <w:noProof/>
+        </w:rPr>
+      </w:r>
+      <w:r>
+        <w:rPr>
+          <w:noProof/>
+        </w:rPr>
+        <w:fldChar w:fldCharType="separate"/>
+      </w:r>
+      <w:r>
+        <w:rPr>
+          <w:noProof/>
+        </w:rPr>
+        <w:t>1</w:t>
+      </w:r>
+      <w:r>
+        <w:rPr>
+          <w:noProof/>
+        </w:rPr>
+        <w:fldChar w:fldCharType="end"/>
+      </w:r>
     </w:p>
     <w:p>
       <w:pPr>
         <w:pStyle w:val="TOC2"/>
-        <w:tabs>
-          <w:tab w:val="right" w:leader="dot" w:pos="9441"/>
-        </w:tabs>
-        <w:jc w:val="right"/>
-      </w:pPr>
-      <w:r>
+        <w:rPr>
+          <w:rFonts w:asciiTheme="minorHAnsi" w:eastAsiaTheme="minorEastAsia" w:hAnsiTheme="minorHAnsi" w:cstheme="minorBidi"/>
+          <w:noProof/>
+          <w:sz w:val="22"/>
+          <w:szCs w:val="22"/>
+          <w:lang w:eastAsia="en-US" w:bidi="ar-SA"/>
+        </w:rPr>
+      </w:pPr>
+      <w:r>
+        <w:rPr>
+          <w:noProof/>
+        </w:rPr>
         <w:t>1. General Description</w:t>
       </w:r>
       <w:r>
+        <w:rPr>
+          <w:noProof/>
+        </w:rPr>
         <w:tab/>
-        <w:t>….</w:t>
-      </w:r>
-      <w:hyperlink r:id="rId11" w:anchor="__RefHeading__671_870855115" w:history="1">
-        <w:r>
-          <w:rPr>
-            <w:rStyle w:val="IndexLink"/>
-          </w:rPr>
-          <w:t>4</w:t>
-        </w:r>
-      </w:hyperlink>
+      </w:r>
+      <w:r>
+        <w:rPr>
+          <w:noProof/>
+        </w:rPr>
+        <w:fldChar w:fldCharType="begin"/>
+      </w:r>
+      <w:r>
+        <w:rPr>
+          <w:noProof/>
+        </w:rPr>
+        <w:instrText xml:space="preserve"> PAGEREF _Toc5482172 \h </w:instrText>
+      </w:r>
+      <w:r>
+        <w:rPr>
+          <w:noProof/>
+        </w:rPr>
+      </w:r>
+      <w:r>
+        <w:rPr>
+          <w:noProof/>
+        </w:rPr>
+        <w:fldChar w:fldCharType="separate"/>
+      </w:r>
+      <w:r>
+        <w:rPr>
+          <w:noProof/>
+        </w:rPr>
+        <w:t>4</w:t>
+      </w:r>
+      <w:r>
+        <w:rPr>
+          <w:noProof/>
+        </w:rPr>
+        <w:fldChar w:fldCharType="end"/>
+      </w:r>
     </w:p>
     <w:p>
       <w:pPr>
         <w:pStyle w:val="TOC2"/>
-        <w:tabs>
-          <w:tab w:val="right" w:leader="dot" w:pos="9441"/>
-        </w:tabs>
-        <w:jc w:val="right"/>
-      </w:pPr>
-      <w:r>
+        <w:rPr>
+          <w:rFonts w:asciiTheme="minorHAnsi" w:eastAsiaTheme="minorEastAsia" w:hAnsiTheme="minorHAnsi" w:cstheme="minorBidi"/>
+          <w:noProof/>
+          <w:sz w:val="22"/>
+          <w:szCs w:val="22"/>
+          <w:lang w:eastAsia="en-US" w:bidi="ar-SA"/>
+        </w:rPr>
+      </w:pPr>
+      <w:r>
+        <w:rPr>
+          <w:noProof/>
+        </w:rPr>
         <w:t>2. Business Requirements</w:t>
       </w:r>
       <w:r>
+        <w:rPr>
+          <w:noProof/>
+        </w:rPr>
         <w:tab/>
       </w:r>
-      <w:hyperlink r:id="rId12" w:anchor="__RefHeading__673_870855115" w:history="1">
-        <w:r>
-          <w:rPr>
-            <w:rStyle w:val="IndexLink"/>
-          </w:rPr>
-          <w:t>5</w:t>
-        </w:r>
-      </w:hyperlink>
+      <w:r>
+        <w:rPr>
+          <w:noProof/>
+        </w:rPr>
+        <w:fldChar w:fldCharType="begin"/>
+      </w:r>
+      <w:r>
+        <w:rPr>
+          <w:noProof/>
+        </w:rPr>
+        <w:instrText xml:space="preserve"> PAGEREF _Toc5482173 \h </w:instrText>
+      </w:r>
+      <w:r>
+        <w:rPr>
+          <w:noProof/>
+        </w:rPr>
+      </w:r>
+      <w:r>
+        <w:rPr>
+          <w:noProof/>
+        </w:rPr>
+        <w:fldChar w:fldCharType="separate"/>
+      </w:r>
+      <w:r>
+        <w:rPr>
+          <w:noProof/>
+        </w:rPr>
+        <w:t>5</w:t>
+      </w:r>
+      <w:r>
+        <w:rPr>
+          <w:noProof/>
+        </w:rPr>
+        <w:fldChar w:fldCharType="end"/>
+      </w:r>
     </w:p>
     <w:p>
       <w:pPr>
         <w:pStyle w:val="TOC2"/>
-        <w:tabs>
-          <w:tab w:val="right" w:leader="dot" w:pos="9441"/>
-        </w:tabs>
-        <w:jc w:val="right"/>
-      </w:pPr>
-      <w:r>
+        <w:rPr>
+          <w:rFonts w:asciiTheme="minorHAnsi" w:eastAsiaTheme="minorEastAsia" w:hAnsiTheme="minorHAnsi" w:cstheme="minorBidi"/>
+          <w:noProof/>
+          <w:sz w:val="22"/>
+          <w:szCs w:val="22"/>
+          <w:lang w:eastAsia="en-US" w:bidi="ar-SA"/>
+        </w:rPr>
+      </w:pPr>
+      <w:r>
+        <w:rPr>
+          <w:noProof/>
+        </w:rPr>
         <w:t>3. User Requirements</w:t>
       </w:r>
       <w:r>
+        <w:rPr>
+          <w:noProof/>
+        </w:rPr>
         <w:tab/>
       </w:r>
-      <w:hyperlink r:id="rId13" w:anchor="__RefHeading__675_870855115" w:history="1">
-        <w:r>
-          <w:rPr>
-            <w:rStyle w:val="IndexLink"/>
-          </w:rPr>
-          <w:t>5</w:t>
-        </w:r>
-      </w:hyperlink>
+      <w:r>
+        <w:rPr>
+          <w:noProof/>
+        </w:rPr>
+        <w:fldChar w:fldCharType="begin"/>
+      </w:r>
+      <w:r>
+        <w:rPr>
+          <w:noProof/>
+        </w:rPr>
+        <w:instrText xml:space="preserve"> PAGEREF _Toc5482174 \h </w:instrText>
+      </w:r>
+      <w:r>
+        <w:rPr>
+          <w:noProof/>
+        </w:rPr>
+      </w:r>
+      <w:r>
+        <w:rPr>
+          <w:noProof/>
+        </w:rPr>
+        <w:fldChar w:fldCharType="separate"/>
+      </w:r>
+      <w:r>
+        <w:rPr>
+          <w:noProof/>
+        </w:rPr>
+        <w:t>5</w:t>
+      </w:r>
+      <w:r>
+        <w:rPr>
+          <w:noProof/>
+        </w:rPr>
+        <w:fldChar w:fldCharType="end"/>
+      </w:r>
     </w:p>
     <w:p>
       <w:pPr>
         <w:pStyle w:val="TOC2"/>
-        <w:tabs>
-          <w:tab w:val="right" w:leader="dot" w:pos="9441"/>
-        </w:tabs>
-        <w:jc w:val="right"/>
-      </w:pPr>
-      <w:r>
-        <w:t>4. Hardware Requirements……...……………………………………………………………6</w:t>
+        <w:rPr>
+          <w:rFonts w:asciiTheme="minorHAnsi" w:eastAsiaTheme="minorEastAsia" w:hAnsiTheme="minorHAnsi" w:cstheme="minorBidi"/>
+          <w:noProof/>
+          <w:sz w:val="22"/>
+          <w:szCs w:val="22"/>
+          <w:lang w:eastAsia="en-US" w:bidi="ar-SA"/>
+        </w:rPr>
+      </w:pPr>
+      <w:r>
+        <w:rPr>
+          <w:noProof/>
+        </w:rPr>
+        <w:t>4. Hardware Requirements</w:t>
+      </w:r>
+      <w:r>
+        <w:rPr>
+          <w:noProof/>
+        </w:rPr>
+        <w:tab/>
+      </w:r>
+      <w:r>
+        <w:rPr>
+          <w:noProof/>
+        </w:rPr>
+        <w:fldChar w:fldCharType="begin"/>
+      </w:r>
+      <w:r>
+        <w:rPr>
+          <w:noProof/>
+        </w:rPr>
+        <w:instrText xml:space="preserve"> PAGEREF _Toc5482175 \h </w:instrText>
+      </w:r>
+      <w:r>
+        <w:rPr>
+          <w:noProof/>
+        </w:rPr>
+      </w:r>
+      <w:r>
+        <w:rPr>
+          <w:noProof/>
+        </w:rPr>
+        <w:fldChar w:fldCharType="separate"/>
+      </w:r>
+      <w:r>
+        <w:rPr>
+          <w:noProof/>
+        </w:rPr>
+        <w:t>6</w:t>
+      </w:r>
+      <w:r>
+        <w:rPr>
+          <w:noProof/>
+        </w:rPr>
+        <w:fldChar w:fldCharType="end"/>
       </w:r>
     </w:p>
     <w:p>
       <w:pPr>
         <w:pStyle w:val="TOC2"/>
-        <w:tabs>
-          <w:tab w:val="right" w:leader="dot" w:pos="9441"/>
-        </w:tabs>
-        <w:jc w:val="right"/>
-      </w:pPr>
-      <w:r>
-        <w:t>5</w:t>
-      </w:r>
-      <w:r>
-        <w:t>. Functional Requirements</w:t>
-      </w:r>
-      <w:r>
+        <w:rPr>
+          <w:rFonts w:asciiTheme="minorHAnsi" w:eastAsiaTheme="minorEastAsia" w:hAnsiTheme="minorHAnsi" w:cstheme="minorBidi"/>
+          <w:noProof/>
+          <w:sz w:val="22"/>
+          <w:szCs w:val="22"/>
+          <w:lang w:eastAsia="en-US" w:bidi="ar-SA"/>
+        </w:rPr>
+      </w:pPr>
+      <w:r>
+        <w:rPr>
+          <w:noProof/>
+        </w:rPr>
+        <w:t>5. Functional Requirements</w:t>
+      </w:r>
+      <w:r>
+        <w:rPr>
+          <w:noProof/>
+        </w:rPr>
         <w:tab/>
       </w:r>
-      <w:hyperlink r:id="rId14" w:anchor="__RefHeading__677_870855115" w:history="1">
-        <w:r>
-          <w:rPr>
-            <w:rStyle w:val="IndexLink"/>
-          </w:rPr>
-          <w:t>6</w:t>
-        </w:r>
-      </w:hyperlink>
+      <w:r>
+        <w:rPr>
+          <w:noProof/>
+        </w:rPr>
+        <w:fldChar w:fldCharType="begin"/>
+      </w:r>
+      <w:r>
+        <w:rPr>
+          <w:noProof/>
+        </w:rPr>
+        <w:instrText xml:space="preserve"> PAGEREF _Toc5482176 \h </w:instrText>
+      </w:r>
+      <w:r>
+        <w:rPr>
+          <w:noProof/>
+        </w:rPr>
+      </w:r>
+      <w:r>
+        <w:rPr>
+          <w:noProof/>
+        </w:rPr>
+        <w:fldChar w:fldCharType="separate"/>
+      </w:r>
+      <w:r>
+        <w:rPr>
+          <w:noProof/>
+        </w:rPr>
+        <w:t>6</w:t>
+      </w:r>
+      <w:r>
+        <w:rPr>
+          <w:noProof/>
+        </w:rPr>
+        <w:fldChar w:fldCharType="end"/>
+      </w:r>
     </w:p>
     <w:p>
       <w:pPr>
         <w:pStyle w:val="TOC2"/>
-        <w:tabs>
-          <w:tab w:val="right" w:leader="dot" w:pos="9441"/>
-        </w:tabs>
-        <w:jc w:val="right"/>
-      </w:pPr>
-      <w:r>
+        <w:rPr>
+          <w:rFonts w:asciiTheme="minorHAnsi" w:eastAsiaTheme="minorEastAsia" w:hAnsiTheme="minorHAnsi" w:cstheme="minorBidi"/>
+          <w:noProof/>
+          <w:sz w:val="22"/>
+          <w:szCs w:val="22"/>
+          <w:lang w:eastAsia="en-US" w:bidi="ar-SA"/>
+        </w:rPr>
+      </w:pPr>
+      <w:r>
+        <w:rPr>
+          <w:noProof/>
+        </w:rPr>
+        <w:t>6. Non-Functional Requirements</w:t>
+      </w:r>
+      <w:r>
+        <w:rPr>
+          <w:noProof/>
+        </w:rPr>
+        <w:tab/>
+      </w:r>
+      <w:r>
+        <w:rPr>
+          <w:noProof/>
+        </w:rPr>
+        <w:fldChar w:fldCharType="begin"/>
+      </w:r>
+      <w:r>
+        <w:rPr>
+          <w:noProof/>
+        </w:rPr>
+        <w:instrText xml:space="preserve"> PAGEREF _Toc5482177 \h </w:instrText>
+      </w:r>
+      <w:r>
+        <w:rPr>
+          <w:noProof/>
+        </w:rPr>
+      </w:r>
+      <w:r>
+        <w:rPr>
+          <w:noProof/>
+        </w:rPr>
+        <w:fldChar w:fldCharType="separate"/>
+      </w:r>
+      <w:r>
+        <w:rPr>
+          <w:noProof/>
+        </w:rPr>
         <w:t>6</w:t>
       </w:r>
       <w:r>
-        <w:t>. Non-Functional Requirements</w:t>
-      </w:r>
-      <w:r>
+        <w:rPr>
+          <w:noProof/>
+        </w:rPr>
+        <w:fldChar w:fldCharType="end"/>
+      </w:r>
+    </w:p>
+    <w:p>
+      <w:pPr>
+        <w:pStyle w:val="TOC2"/>
+        <w:rPr>
+          <w:rFonts w:asciiTheme="minorHAnsi" w:eastAsiaTheme="minorEastAsia" w:hAnsiTheme="minorHAnsi" w:cstheme="minorBidi"/>
+          <w:noProof/>
+          <w:sz w:val="22"/>
+          <w:szCs w:val="22"/>
+          <w:lang w:eastAsia="en-US" w:bidi="ar-SA"/>
+        </w:rPr>
+      </w:pPr>
+      <w:r>
+        <w:rPr>
+          <w:noProof/>
+        </w:rPr>
+        <w:t>7. MOSCOW Analysis</w:t>
+      </w:r>
+      <w:r>
+        <w:rPr>
+          <w:noProof/>
+        </w:rPr>
         <w:tab/>
       </w:r>
-      <w:hyperlink r:id="rId15" w:anchor="__RefHeading__679_870855115" w:history="1">
-        <w:r>
-          <w:rPr>
-            <w:rStyle w:val="IndexLink"/>
-          </w:rPr>
-          <w:t>6</w:t>
-        </w:r>
-      </w:hyperlink>
+      <w:r>
+        <w:rPr>
+          <w:noProof/>
+        </w:rPr>
+        <w:fldChar w:fldCharType="begin"/>
+      </w:r>
+      <w:r>
+        <w:rPr>
+          <w:noProof/>
+        </w:rPr>
+        <w:instrText xml:space="preserve"> PAGEREF _Toc5482178 \h </w:instrText>
+      </w:r>
+      <w:r>
+        <w:rPr>
+          <w:noProof/>
+        </w:rPr>
+      </w:r>
+      <w:r>
+        <w:rPr>
+          <w:noProof/>
+        </w:rPr>
+        <w:fldChar w:fldCharType="separate"/>
+      </w:r>
+      <w:r>
+        <w:rPr>
+          <w:noProof/>
+        </w:rPr>
+        <w:t>7</w:t>
+      </w:r>
+      <w:r>
+        <w:rPr>
+          <w:noProof/>
+        </w:rPr>
+        <w:fldChar w:fldCharType="end"/>
+      </w:r>
     </w:p>
     <w:p>
       <w:pPr>
         <w:pStyle w:val="TOC2"/>
-        <w:tabs>
-          <w:tab w:val="right" w:leader="dot" w:pos="9441"/>
-        </w:tabs>
-        <w:jc w:val="right"/>
-      </w:pPr>
-      <w:r>
-        <w:t>7</w:t>
-      </w:r>
-      <w:r>
-        <w:t>. Preliminary Use Case</w:t>
-      </w:r>
-      <w:r>
+        <w:rPr>
+          <w:rFonts w:asciiTheme="minorHAnsi" w:eastAsiaTheme="minorEastAsia" w:hAnsiTheme="minorHAnsi" w:cstheme="minorBidi"/>
+          <w:noProof/>
+          <w:sz w:val="22"/>
+          <w:szCs w:val="22"/>
+          <w:lang w:eastAsia="en-US" w:bidi="ar-SA"/>
+        </w:rPr>
+      </w:pPr>
+      <w:r>
+        <w:rPr>
+          <w:noProof/>
+        </w:rPr>
+        <w:t>8. Preliminary User Story</w:t>
+      </w:r>
+      <w:r>
+        <w:rPr>
+          <w:noProof/>
+        </w:rPr>
         <w:tab/>
       </w:r>
       <w:r>
-        <w:t>6-8</w:t>
+        <w:rPr>
+          <w:noProof/>
+        </w:rPr>
+        <w:fldChar w:fldCharType="begin"/>
+      </w:r>
+      <w:r>
+        <w:rPr>
+          <w:noProof/>
+        </w:rPr>
+        <w:instrText xml:space="preserve"> PAGEREF _Toc5482179 \h </w:instrText>
+      </w:r>
+      <w:r>
+        <w:rPr>
+          <w:noProof/>
+        </w:rPr>
+      </w:r>
+      <w:r>
+        <w:rPr>
+          <w:noProof/>
+        </w:rPr>
+        <w:fldChar w:fldCharType="separate"/>
+      </w:r>
+      <w:r>
+        <w:rPr>
+          <w:noProof/>
+        </w:rPr>
+        <w:t>8</w:t>
+      </w:r>
+      <w:r>
+        <w:rPr>
+          <w:noProof/>
+        </w:rPr>
+        <w:fldChar w:fldCharType="end"/>
       </w:r>
     </w:p>
     <w:p>
       <w:pPr>
         <w:pStyle w:val="TOC3"/>
-        <w:tabs>
-          <w:tab w:val="right" w:leader="dot" w:pos="9441"/>
-        </w:tabs>
-        <w:jc w:val="right"/>
-      </w:pPr>
-      <w:r>
+        <w:rPr>
+          <w:rFonts w:asciiTheme="minorHAnsi" w:eastAsiaTheme="minorEastAsia" w:hAnsiTheme="minorHAnsi" w:cstheme="minorBidi"/>
+          <w:noProof/>
+          <w:sz w:val="22"/>
+          <w:szCs w:val="22"/>
+          <w:lang w:eastAsia="en-US" w:bidi="ar-SA"/>
+        </w:rPr>
+      </w:pPr>
+      <w:r>
+        <w:rPr>
+          <w:bCs/>
+          <w:noProof/>
+        </w:rPr>
+        <w:t>8.1 Manager User Story</w:t>
+      </w:r>
+      <w:r>
+        <w:rPr>
+          <w:noProof/>
+        </w:rPr>
+        <w:tab/>
+      </w:r>
+      <w:r>
+        <w:rPr>
+          <w:noProof/>
+        </w:rPr>
+        <w:fldChar w:fldCharType="begin"/>
+      </w:r>
+      <w:r>
+        <w:rPr>
+          <w:noProof/>
+        </w:rPr>
+        <w:instrText xml:space="preserve"> PAGEREF _Toc5482180 \h </w:instrText>
+      </w:r>
+      <w:r>
+        <w:rPr>
+          <w:noProof/>
+        </w:rPr>
+      </w:r>
+      <w:r>
+        <w:rPr>
+          <w:noProof/>
+        </w:rPr>
+        <w:fldChar w:fldCharType="separate"/>
+      </w:r>
+      <w:r>
+        <w:rPr>
+          <w:noProof/>
+        </w:rPr>
+        <w:t>8</w:t>
+      </w:r>
+      <w:r>
+        <w:rPr>
+          <w:noProof/>
+        </w:rPr>
+        <w:fldChar w:fldCharType="end"/>
+      </w:r>
+    </w:p>
+    <w:p>
+      <w:pPr>
+        <w:pStyle w:val="TOC3"/>
+        <w:rPr>
+          <w:rFonts w:asciiTheme="minorHAnsi" w:eastAsiaTheme="minorEastAsia" w:hAnsiTheme="minorHAnsi" w:cstheme="minorBidi"/>
+          <w:noProof/>
+          <w:sz w:val="22"/>
+          <w:szCs w:val="22"/>
+          <w:lang w:eastAsia="en-US" w:bidi="ar-SA"/>
+        </w:rPr>
+      </w:pPr>
+      <w:r>
+        <w:rPr>
+          <w:noProof/>
+        </w:rPr>
+        <w:t>8.2 Wait Staff User Story</w:t>
+      </w:r>
+      <w:r>
+        <w:rPr>
+          <w:noProof/>
+        </w:rPr>
+        <w:tab/>
+      </w:r>
+      <w:r>
+        <w:rPr>
+          <w:noProof/>
+        </w:rPr>
+        <w:fldChar w:fldCharType="begin"/>
+      </w:r>
+      <w:r>
+        <w:rPr>
+          <w:noProof/>
+        </w:rPr>
+        <w:instrText xml:space="preserve"> PAGEREF _Toc5482181 \h </w:instrText>
+      </w:r>
+      <w:r>
+        <w:rPr>
+          <w:noProof/>
+        </w:rPr>
+      </w:r>
+      <w:r>
+        <w:rPr>
+          <w:noProof/>
+        </w:rPr>
+        <w:fldChar w:fldCharType="separate"/>
+      </w:r>
+      <w:r>
+        <w:rPr>
+          <w:noProof/>
+        </w:rPr>
         <w:t>9</w:t>
       </w:r>
       <w:r>
-        <w:t xml:space="preserve">.1 Use Case Model </w:t>
-      </w:r>
-      <w:r>
+        <w:rPr>
+          <w:noProof/>
+        </w:rPr>
+        <w:fldChar w:fldCharType="end"/>
+      </w:r>
+    </w:p>
+    <w:p>
+      <w:pPr>
+        <w:pStyle w:val="TOC2"/>
+        <w:rPr>
+          <w:rFonts w:asciiTheme="minorHAnsi" w:eastAsiaTheme="minorEastAsia" w:hAnsiTheme="minorHAnsi" w:cstheme="minorBidi"/>
+          <w:noProof/>
+          <w:sz w:val="22"/>
+          <w:szCs w:val="22"/>
+          <w:lang w:eastAsia="en-US" w:bidi="ar-SA"/>
+        </w:rPr>
+      </w:pPr>
+      <w:r>
+        <w:rPr>
+          <w:noProof/>
+        </w:rPr>
+        <w:t>9. Definitions, Acronyms, Abbreviations</w:t>
+      </w:r>
+      <w:r>
+        <w:rPr>
+          <w:noProof/>
+        </w:rPr>
         <w:tab/>
       </w:r>
-      <w:hyperlink r:id="rId16" w:anchor="__RefHeading__687_870855115" w:history="1">
-        <w:r>
-          <w:rPr>
-            <w:rStyle w:val="IndexLink"/>
-          </w:rPr>
-          <w:t>9</w:t>
-        </w:r>
-      </w:hyperlink>
+      <w:r>
+        <w:rPr>
+          <w:noProof/>
+        </w:rPr>
+        <w:fldChar w:fldCharType="begin"/>
+      </w:r>
+      <w:r>
+        <w:rPr>
+          <w:noProof/>
+        </w:rPr>
+        <w:instrText xml:space="preserve"> PAGEREF _Toc5482182 \h </w:instrText>
+      </w:r>
+      <w:r>
+        <w:rPr>
+          <w:noProof/>
+        </w:rPr>
+      </w:r>
+      <w:r>
+        <w:rPr>
+          <w:noProof/>
+        </w:rPr>
+        <w:fldChar w:fldCharType="separate"/>
+      </w:r>
+      <w:r>
+        <w:rPr>
+          <w:noProof/>
+        </w:rPr>
+        <w:t>9</w:t>
+      </w:r>
+      <w:r>
+        <w:rPr>
+          <w:noProof/>
+        </w:rPr>
+        <w:fldChar w:fldCharType="end"/>
+      </w:r>
     </w:p>
     <w:p>
       <w:pPr>
         <w:pStyle w:val="TOC2"/>
-        <w:tabs>
-          <w:tab w:val="right" w:leader="dot" w:pos="9441"/>
-        </w:tabs>
-        <w:jc w:val="right"/>
-      </w:pPr>
-      <w:r>
-        <w:t>8</w:t>
-      </w:r>
-      <w:r>
-        <w:t xml:space="preserve">. Appendices </w:t>
-      </w:r>
-      <w:r>
+        <w:rPr>
+          <w:rFonts w:asciiTheme="minorHAnsi" w:eastAsiaTheme="minorEastAsia" w:hAnsiTheme="minorHAnsi" w:cstheme="minorBidi"/>
+          <w:noProof/>
+          <w:sz w:val="22"/>
+          <w:szCs w:val="22"/>
+          <w:lang w:eastAsia="en-US" w:bidi="ar-SA"/>
+        </w:rPr>
+      </w:pPr>
+      <w:r>
+        <w:rPr>
+          <w:noProof/>
+        </w:rPr>
+        <w:t>10. Use Case Model</w:t>
+      </w:r>
+      <w:r>
+        <w:rPr>
+          <w:noProof/>
+        </w:rPr>
         <w:tab/>
       </w:r>
-      <w:hyperlink r:id="rId17" w:anchor="__RefHeading__693_870855115" w:history="1">
-        <w:r>
-          <w:rPr>
-            <w:rStyle w:val="IndexLink"/>
-          </w:rPr>
-          <w:t>8</w:t>
-        </w:r>
-      </w:hyperlink>
-    </w:p>
-    <w:p>
-      <w:pPr>
-        <w:pStyle w:val="TOC3"/>
-        <w:tabs>
-          <w:tab w:val="right" w:leader="dot" w:pos="9441"/>
-        </w:tabs>
-        <w:jc w:val="right"/>
-      </w:pPr>
-      <w:r>
-        <w:t xml:space="preserve">11.1 Definitions, Acronyms, Abbreviations </w:t>
-      </w:r>
-      <w:r>
-        <w:tab/>
-      </w:r>
-      <w:hyperlink r:id="rId18" w:anchor="__RefHeading__695_870855115" w:history="1">
-        <w:r>
-          <w:rPr>
-            <w:rStyle w:val="IndexLink"/>
-          </w:rPr>
-          <w:t>6</w:t>
-        </w:r>
-      </w:hyperlink>
+      <w:r>
+        <w:rPr>
+          <w:noProof/>
+        </w:rPr>
+        <w:fldChar w:fldCharType="begin"/>
+      </w:r>
+      <w:r>
+        <w:rPr>
+          <w:noProof/>
+        </w:rPr>
+        <w:instrText xml:space="preserve"> PAGEREF _Toc5482183 \h </w:instrText>
+      </w:r>
+      <w:r>
+        <w:rPr>
+          <w:noProof/>
+        </w:rPr>
+      </w:r>
+      <w:r>
+        <w:rPr>
+          <w:noProof/>
+        </w:rPr>
+        <w:fldChar w:fldCharType="separate"/>
+      </w:r>
+      <w:r>
+        <w:rPr>
+          <w:noProof/>
+        </w:rPr>
+        <w:t>10</w:t>
+      </w:r>
+      <w:r>
+        <w:rPr>
+          <w:noProof/>
+        </w:rPr>
+        <w:fldChar w:fldCharType="end"/>
+      </w:r>
     </w:p>
     <w:p>
       <w:r>
@@ -1591,16 +2153,16 @@
         <w:spacing w:after="0" w:line="100" w:lineRule="atLeast"/>
         <w:ind w:left="10" w:hanging="10"/>
       </w:pPr>
-      <w:bookmarkStart w:id="5" w:name="__RefHeading__671_870855115"/>
-      <w:bookmarkStart w:id="6" w:name="_30j0zll"/>
-      <w:bookmarkStart w:id="7" w:name="__RefHeading__558_688170761"/>
-      <w:bookmarkEnd w:id="5"/>
-      <w:bookmarkEnd w:id="6"/>
+      <w:bookmarkStart w:id="7" w:name="_30j0zll"/>
+      <w:bookmarkStart w:id="8" w:name="__RefHeading__558_688170761"/>
+      <w:bookmarkStart w:id="9" w:name="_Toc5482172"/>
       <w:bookmarkEnd w:id="7"/>
+      <w:bookmarkEnd w:id="8"/>
       <w:r>
         <w:lastRenderedPageBreak/>
         <w:t>1. General Description</w:t>
       </w:r>
+      <w:bookmarkEnd w:id="9"/>
     </w:p>
     <w:p>
       <w:pPr>
@@ -1938,16 +2500,16 @@
         </w:numPr>
         <w:ind w:left="10" w:right="89" w:hanging="10"/>
       </w:pPr>
-      <w:bookmarkStart w:id="8" w:name="__RefHeading__673_870855115"/>
-      <w:bookmarkStart w:id="9" w:name="_3znysh7"/>
-      <w:bookmarkStart w:id="10" w:name="__RefHeading__560_688170761"/>
-      <w:bookmarkEnd w:id="8"/>
-      <w:bookmarkEnd w:id="9"/>
+      <w:bookmarkStart w:id="10" w:name="_3znysh7"/>
+      <w:bookmarkStart w:id="11" w:name="__RefHeading__560_688170761"/>
+      <w:bookmarkStart w:id="12" w:name="_Toc5482173"/>
       <w:bookmarkEnd w:id="10"/>
+      <w:bookmarkEnd w:id="11"/>
       <w:r>
         <w:lastRenderedPageBreak/>
         <w:t>2. Business Requirements</w:t>
       </w:r>
+      <w:bookmarkEnd w:id="12"/>
     </w:p>
     <w:p>
       <w:pPr>
@@ -2222,15 +2784,15 @@
         <w:spacing w:after="157" w:line="100" w:lineRule="atLeast"/>
         <w:ind w:left="10" w:right="89" w:hanging="10"/>
       </w:pPr>
-      <w:bookmarkStart w:id="11" w:name="__RefHeading__675_870855115"/>
-      <w:bookmarkStart w:id="12" w:name="_2et92p0"/>
-      <w:bookmarkStart w:id="13" w:name="__RefHeading__562_688170761"/>
-      <w:bookmarkEnd w:id="11"/>
-      <w:bookmarkEnd w:id="12"/>
+      <w:bookmarkStart w:id="13" w:name="_2et92p0"/>
+      <w:bookmarkStart w:id="14" w:name="__RefHeading__562_688170761"/>
+      <w:bookmarkStart w:id="15" w:name="_Toc5482174"/>
       <w:bookmarkEnd w:id="13"/>
+      <w:bookmarkEnd w:id="14"/>
       <w:r>
         <w:t>3. User Requirements</w:t>
       </w:r>
+      <w:bookmarkEnd w:id="15"/>
     </w:p>
     <w:p>
       <w:pPr>
@@ -2421,10 +2983,10 @@
         </w:rPr>
         <w:t>Separate user permissions for managers vs servers or co</w:t>
       </w:r>
-      <w:bookmarkStart w:id="14" w:name="_3dy6vkm"/>
-      <w:bookmarkStart w:id="15" w:name="__RefHeading__564_688170761"/>
-      <w:bookmarkEnd w:id="14"/>
-      <w:bookmarkEnd w:id="15"/>
+      <w:bookmarkStart w:id="16" w:name="_3dy6vkm"/>
+      <w:bookmarkStart w:id="17" w:name="__RefHeading__564_688170761"/>
+      <w:bookmarkEnd w:id="16"/>
+      <w:bookmarkEnd w:id="17"/>
       <w:r>
         <w:rPr>
           <w:rFonts w:ascii="Verdana" w:eastAsia="Verdana" w:hAnsi="Verdana" w:cs="Verdana"/>
@@ -2447,12 +3009,14 @@
         </w:numPr>
         <w:ind w:left="10" w:right="89" w:hanging="10"/>
       </w:pPr>
+      <w:bookmarkStart w:id="18" w:name="_Toc5482175"/>
       <w:r>
         <w:t xml:space="preserve">4. </w:t>
       </w:r>
       <w:r>
         <w:t>Hardware Requirements</w:t>
       </w:r>
+      <w:bookmarkEnd w:id="18"/>
     </w:p>
     <w:p>
       <w:pPr>
@@ -2579,14 +3143,14 @@
           <w:szCs w:val="24"/>
         </w:rPr>
       </w:pPr>
-      <w:bookmarkStart w:id="16" w:name="__RefHeading__677_870855115"/>
-      <w:bookmarkEnd w:id="16"/>
+      <w:bookmarkStart w:id="19" w:name="_Toc5482176"/>
       <w:r>
         <w:t>5</w:t>
       </w:r>
       <w:r>
         <w:t>. Functional Requirements</w:t>
       </w:r>
+      <w:bookmarkEnd w:id="19"/>
     </w:p>
     <w:p>
       <w:pPr>
@@ -2740,18 +3304,18 @@
         <w:spacing w:after="141" w:line="242" w:lineRule="auto"/>
         <w:ind w:left="0" w:right="0" w:firstLine="0"/>
       </w:pPr>
-      <w:bookmarkStart w:id="17" w:name="__RefHeading__679_870855115"/>
-      <w:bookmarkStart w:id="18" w:name="_17dp8vu"/>
-      <w:bookmarkStart w:id="19" w:name="__RefHeading__572_688170761"/>
-      <w:bookmarkEnd w:id="17"/>
-      <w:bookmarkEnd w:id="18"/>
-      <w:bookmarkEnd w:id="19"/>
+      <w:bookmarkStart w:id="20" w:name="_17dp8vu"/>
+      <w:bookmarkStart w:id="21" w:name="__RefHeading__572_688170761"/>
+      <w:bookmarkStart w:id="22" w:name="_Toc5482177"/>
+      <w:bookmarkEnd w:id="20"/>
+      <w:bookmarkEnd w:id="21"/>
       <w:r>
         <w:t>6</w:t>
       </w:r>
       <w:r>
         <w:t>. Non-Functional Requirements</w:t>
       </w:r>
+      <w:bookmarkEnd w:id="22"/>
     </w:p>
     <w:p>
       <w:pPr>
@@ -2901,10 +3465,10 @@
         </w:rPr>
         <w:t>portable.</w:t>
       </w:r>
-      <w:bookmarkStart w:id="20" w:name="_3rdcrjn"/>
-      <w:bookmarkStart w:id="21" w:name="__RefHeading__574_688170761"/>
-      <w:bookmarkEnd w:id="20"/>
-      <w:bookmarkEnd w:id="21"/>
+      <w:bookmarkStart w:id="23" w:name="_3rdcrjn"/>
+      <w:bookmarkStart w:id="24" w:name="__RefHeading__574_688170761"/>
+      <w:bookmarkEnd w:id="23"/>
+      <w:bookmarkEnd w:id="24"/>
     </w:p>
     <w:p>
       <w:pPr>
@@ -2928,11 +3492,743 @@
     </w:p>
     <w:p>
       <w:pPr>
+        <w:spacing w:after="0"/>
+        <w:jc w:val="left"/>
+        <w:rPr>
+          <w:rFonts w:ascii="Verdana" w:eastAsia="Verdana" w:hAnsi="Verdana" w:cs="Verdana"/>
+        </w:rPr>
+      </w:pPr>
+    </w:p>
+    <w:p>
+      <w:pPr>
+        <w:spacing w:after="0"/>
+        <w:jc w:val="left"/>
+        <w:rPr>
+          <w:rFonts w:ascii="Verdana" w:eastAsia="Verdana" w:hAnsi="Verdana" w:cs="Verdana"/>
+        </w:rPr>
+      </w:pPr>
+    </w:p>
+    <w:p>
+      <w:pPr>
+        <w:pStyle w:val="Heading2"/>
         <w:numPr>
-          <w:ilvl w:val="1"/>
-          <w:numId w:val="1"/>
+          <w:ilvl w:val="0"/>
+          <w:numId w:val="0"/>
         </w:numPr>
       </w:pPr>
+      <w:bookmarkStart w:id="25" w:name="_Toc5482178"/>
+      <w:r>
+        <w:lastRenderedPageBreak/>
+        <w:t>7.</w:t>
+      </w:r>
+      <w:r>
+        <w:t xml:space="preserve"> MO</w:t>
+      </w:r>
+      <w:r>
+        <w:t>SCOW Analysis</w:t>
+      </w:r>
+      <w:bookmarkEnd w:id="25"/>
+    </w:p>
+    <w:p>
+      <w:pPr>
+        <w:rPr>
+          <w:rFonts w:ascii="Verdana" w:hAnsi="Verdana"/>
+          <w:sz w:val="28"/>
+        </w:rPr>
+      </w:pPr>
+      <w:r>
+        <w:rPr>
+          <w:rFonts w:ascii="Verdana" w:hAnsi="Verdana"/>
+        </w:rPr>
+        <w:t>Must</w:t>
+      </w:r>
+      <w:r>
+        <w:rPr>
+          <w:rFonts w:ascii="Verdana" w:hAnsi="Verdana"/>
+          <w:sz w:val="28"/>
+        </w:rPr>
+        <w:t xml:space="preserve"> </w:t>
+      </w:r>
+    </w:p>
+    <w:p>
+      <w:pPr>
+        <w:pStyle w:val="ListParagraph"/>
+        <w:numPr>
+          <w:ilvl w:val="0"/>
+          <w:numId w:val="11"/>
+        </w:numPr>
+        <w:spacing w:line="259" w:lineRule="auto"/>
+        <w:rPr>
+          <w:rFonts w:ascii="Verdana" w:hAnsi="Verdana"/>
+          <w:sz w:val="24"/>
+        </w:rPr>
+      </w:pPr>
+      <w:r>
+        <w:rPr>
+          <w:rFonts w:ascii="Verdana" w:hAnsi="Verdana"/>
+          <w:sz w:val="24"/>
+        </w:rPr>
+        <w:t>Hold menu items and ingredients in database.</w:t>
+      </w:r>
+    </w:p>
+    <w:p>
+      <w:pPr>
+        <w:pStyle w:val="ListParagraph"/>
+        <w:numPr>
+          <w:ilvl w:val="0"/>
+          <w:numId w:val="11"/>
+        </w:numPr>
+        <w:spacing w:line="259" w:lineRule="auto"/>
+        <w:rPr>
+          <w:rFonts w:ascii="Verdana" w:hAnsi="Verdana"/>
+          <w:sz w:val="24"/>
+        </w:rPr>
+      </w:pPr>
+      <w:r>
+        <w:rPr>
+          <w:rFonts w:ascii="Verdana" w:hAnsi="Verdana"/>
+          <w:sz w:val="24"/>
+        </w:rPr>
+        <w:t>Automatically remove items from database list when ordered.</w:t>
+      </w:r>
+    </w:p>
+    <w:p>
+      <w:pPr>
+        <w:pStyle w:val="ListParagraph"/>
+        <w:numPr>
+          <w:ilvl w:val="0"/>
+          <w:numId w:val="11"/>
+        </w:numPr>
+        <w:spacing w:line="259" w:lineRule="auto"/>
+        <w:rPr>
+          <w:rFonts w:ascii="Verdana" w:hAnsi="Verdana"/>
+          <w:sz w:val="24"/>
+        </w:rPr>
+      </w:pPr>
+      <w:r>
+        <w:rPr>
+          <w:rFonts w:ascii="Verdana" w:hAnsi="Verdana"/>
+          <w:sz w:val="24"/>
+        </w:rPr>
+        <w:t>Updates to inventory in real time</w:t>
+      </w:r>
+    </w:p>
+    <w:p>
+      <w:pPr>
+        <w:pStyle w:val="ListParagraph"/>
+        <w:numPr>
+          <w:ilvl w:val="0"/>
+          <w:numId w:val="11"/>
+        </w:numPr>
+        <w:spacing w:line="259" w:lineRule="auto"/>
+        <w:rPr>
+          <w:rFonts w:ascii="Verdana" w:hAnsi="Verdana"/>
+          <w:sz w:val="24"/>
+        </w:rPr>
+      </w:pPr>
+      <w:r>
+        <w:rPr>
+          <w:rFonts w:ascii="Verdana" w:hAnsi="Verdana"/>
+          <w:sz w:val="24"/>
+        </w:rPr>
+        <w:t>Available during business hours. (9am – 11pm)</w:t>
+      </w:r>
+    </w:p>
+    <w:p>
+      <w:pPr>
+        <w:pStyle w:val="ListParagraph"/>
+        <w:numPr>
+          <w:ilvl w:val="0"/>
+          <w:numId w:val="11"/>
+        </w:numPr>
+        <w:spacing w:line="259" w:lineRule="auto"/>
+        <w:rPr>
+          <w:rFonts w:ascii="Verdana" w:hAnsi="Verdana"/>
+          <w:sz w:val="24"/>
+        </w:rPr>
+      </w:pPr>
+      <w:r>
+        <w:rPr>
+          <w:rFonts w:ascii="Verdana" w:hAnsi="Verdana"/>
+          <w:sz w:val="24"/>
+        </w:rPr>
+        <w:t>User login</w:t>
+      </w:r>
+    </w:p>
+    <w:p>
+      <w:pPr>
+        <w:pStyle w:val="ListParagraph"/>
+        <w:numPr>
+          <w:ilvl w:val="0"/>
+          <w:numId w:val="11"/>
+        </w:numPr>
+        <w:spacing w:line="259" w:lineRule="auto"/>
+        <w:rPr>
+          <w:rFonts w:ascii="Verdana" w:hAnsi="Verdana"/>
+          <w:sz w:val="24"/>
+        </w:rPr>
+      </w:pPr>
+      <w:r>
+        <w:rPr>
+          <w:rFonts w:ascii="Verdana" w:hAnsi="Verdana"/>
+          <w:sz w:val="24"/>
+        </w:rPr>
+        <w:t>View database tables</w:t>
+      </w:r>
+    </w:p>
+    <w:p>
+      <w:pPr>
+        <w:pStyle w:val="ListParagraph"/>
+        <w:numPr>
+          <w:ilvl w:val="0"/>
+          <w:numId w:val="11"/>
+        </w:numPr>
+        <w:spacing w:line="259" w:lineRule="auto"/>
+        <w:rPr>
+          <w:rFonts w:ascii="Verdana" w:hAnsi="Verdana"/>
+          <w:sz w:val="24"/>
+        </w:rPr>
+      </w:pPr>
+      <w:r>
+        <w:rPr>
+          <w:rFonts w:ascii="Verdana" w:hAnsi="Verdana"/>
+          <w:sz w:val="24"/>
+        </w:rPr>
+        <w:t>Be able to add/remove/edit menu items and their specific ingredients</w:t>
+      </w:r>
+    </w:p>
+    <w:p>
+      <w:pPr>
+        <w:pStyle w:val="ListParagraph"/>
+        <w:numPr>
+          <w:ilvl w:val="0"/>
+          <w:numId w:val="11"/>
+        </w:numPr>
+        <w:spacing w:line="259" w:lineRule="auto"/>
+        <w:rPr>
+          <w:rFonts w:ascii="Verdana" w:hAnsi="Verdana"/>
+          <w:sz w:val="24"/>
+        </w:rPr>
+      </w:pPr>
+      <w:r>
+        <w:rPr>
+          <w:rFonts w:ascii="Verdana" w:hAnsi="Verdana"/>
+          <w:sz w:val="24"/>
+        </w:rPr>
+        <w:t>Have common OPOS work stations</w:t>
+      </w:r>
+    </w:p>
+    <w:p>
+      <w:pPr>
+        <w:pStyle w:val="ListParagraph"/>
+        <w:numPr>
+          <w:ilvl w:val="0"/>
+          <w:numId w:val="11"/>
+        </w:numPr>
+        <w:spacing w:line="259" w:lineRule="auto"/>
+        <w:rPr>
+          <w:rFonts w:ascii="Verdana" w:hAnsi="Verdana"/>
+          <w:sz w:val="24"/>
+        </w:rPr>
+      </w:pPr>
+      <w:r>
+        <w:rPr>
+          <w:rFonts w:ascii="Verdana" w:hAnsi="Verdana"/>
+          <w:sz w:val="24"/>
+        </w:rPr>
+        <w:t>Create an order ticket from selected dishes</w:t>
+      </w:r>
+    </w:p>
+    <w:p>
+      <w:pPr>
+        <w:pStyle w:val="ListParagraph"/>
+        <w:numPr>
+          <w:ilvl w:val="0"/>
+          <w:numId w:val="11"/>
+        </w:numPr>
+        <w:spacing w:line="259" w:lineRule="auto"/>
+        <w:rPr>
+          <w:rFonts w:ascii="Verdana" w:hAnsi="Verdana"/>
+          <w:sz w:val="24"/>
+        </w:rPr>
+      </w:pPr>
+      <w:r>
+        <w:rPr>
+          <w:rFonts w:ascii="Verdana" w:hAnsi="Verdana"/>
+          <w:sz w:val="24"/>
+        </w:rPr>
+        <w:t>Edit list of dishes on the menu screen</w:t>
+      </w:r>
+    </w:p>
+    <w:p>
+      <w:pPr>
+        <w:pStyle w:val="ListParagraph"/>
+        <w:numPr>
+          <w:ilvl w:val="0"/>
+          <w:numId w:val="11"/>
+        </w:numPr>
+        <w:spacing w:line="259" w:lineRule="auto"/>
+        <w:rPr>
+          <w:rFonts w:ascii="Verdana" w:hAnsi="Verdana"/>
+          <w:sz w:val="24"/>
+        </w:rPr>
+      </w:pPr>
+      <w:r>
+        <w:rPr>
+          <w:rFonts w:ascii="Verdana" w:hAnsi="Verdana"/>
+          <w:sz w:val="24"/>
+        </w:rPr>
+        <w:t>Deconflict simultaneous updates to the database from two different work stations</w:t>
+      </w:r>
+    </w:p>
+    <w:p>
+      <w:pPr>
+        <w:rPr>
+          <w:rFonts w:ascii="Verdana" w:hAnsi="Verdana"/>
+        </w:rPr>
+      </w:pPr>
+      <w:r>
+        <w:rPr>
+          <w:rFonts w:ascii="Verdana" w:hAnsi="Verdana"/>
+        </w:rPr>
+        <w:t>Should</w:t>
+      </w:r>
+    </w:p>
+    <w:p>
+      <w:pPr>
+        <w:pStyle w:val="ListParagraph"/>
+        <w:numPr>
+          <w:ilvl w:val="0"/>
+          <w:numId w:val="11"/>
+        </w:numPr>
+        <w:spacing w:line="259" w:lineRule="auto"/>
+        <w:rPr>
+          <w:rFonts w:ascii="Verdana" w:hAnsi="Verdana"/>
+          <w:sz w:val="24"/>
+        </w:rPr>
+      </w:pPr>
+      <w:r>
+        <w:rPr>
+          <w:rFonts w:ascii="Verdana" w:hAnsi="Verdana"/>
+          <w:sz w:val="24"/>
+        </w:rPr>
+        <w:t xml:space="preserve">Record transaction trends on daily, weekly, monthly </w:t>
+      </w:r>
+    </w:p>
+    <w:p>
+      <w:pPr>
+        <w:pStyle w:val="ListParagraph"/>
+        <w:numPr>
+          <w:ilvl w:val="0"/>
+          <w:numId w:val="11"/>
+        </w:numPr>
+        <w:spacing w:line="259" w:lineRule="auto"/>
+        <w:rPr>
+          <w:rFonts w:ascii="Verdana" w:hAnsi="Verdana"/>
+          <w:sz w:val="24"/>
+        </w:rPr>
+      </w:pPr>
+      <w:r>
+        <w:rPr>
+          <w:rFonts w:ascii="Verdana" w:hAnsi="Verdana"/>
+          <w:sz w:val="24"/>
+        </w:rPr>
+        <w:t>Retain inventory states and orders for up to 10 years</w:t>
+      </w:r>
+    </w:p>
+    <w:p>
+      <w:pPr>
+        <w:pStyle w:val="ListParagraph"/>
+        <w:numPr>
+          <w:ilvl w:val="0"/>
+          <w:numId w:val="11"/>
+        </w:numPr>
+        <w:spacing w:line="259" w:lineRule="auto"/>
+        <w:rPr>
+          <w:rFonts w:ascii="Verdana" w:hAnsi="Verdana"/>
+          <w:sz w:val="24"/>
+        </w:rPr>
+      </w:pPr>
+      <w:r>
+        <w:rPr>
+          <w:rFonts w:ascii="Verdana" w:hAnsi="Verdana"/>
+          <w:sz w:val="24"/>
+        </w:rPr>
+        <w:t>Alert staff when items are low, expired or out</w:t>
+      </w:r>
+    </w:p>
+    <w:p>
+      <w:pPr>
+        <w:pStyle w:val="ListParagraph"/>
+        <w:numPr>
+          <w:ilvl w:val="0"/>
+          <w:numId w:val="11"/>
+        </w:numPr>
+        <w:spacing w:line="259" w:lineRule="auto"/>
+        <w:rPr>
+          <w:rFonts w:ascii="Verdana" w:hAnsi="Verdana"/>
+          <w:sz w:val="24"/>
+        </w:rPr>
+      </w:pPr>
+      <w:r>
+        <w:rPr>
+          <w:rFonts w:ascii="Verdana" w:hAnsi="Verdana"/>
+          <w:sz w:val="24"/>
+        </w:rPr>
+        <w:t>Tag inventory items with an expiration date and minimum/maximum amount</w:t>
+      </w:r>
+    </w:p>
+    <w:p>
+      <w:pPr>
+        <w:pStyle w:val="ListParagraph"/>
+        <w:numPr>
+          <w:ilvl w:val="0"/>
+          <w:numId w:val="11"/>
+        </w:numPr>
+        <w:spacing w:line="259" w:lineRule="auto"/>
+        <w:rPr>
+          <w:rFonts w:ascii="Verdana" w:hAnsi="Verdana"/>
+          <w:sz w:val="24"/>
+        </w:rPr>
+      </w:pPr>
+      <w:r>
+        <w:rPr>
+          <w:rFonts w:ascii="Verdana" w:hAnsi="Verdana"/>
+          <w:sz w:val="24"/>
+        </w:rPr>
+        <w:t>Be able to compare specific days, weeks or months</w:t>
+      </w:r>
+    </w:p>
+    <w:p>
+      <w:pPr>
+        <w:pStyle w:val="ListParagraph"/>
+        <w:numPr>
+          <w:ilvl w:val="0"/>
+          <w:numId w:val="11"/>
+        </w:numPr>
+        <w:spacing w:line="259" w:lineRule="auto"/>
+        <w:rPr>
+          <w:rFonts w:ascii="Verdana" w:hAnsi="Verdana"/>
+          <w:sz w:val="24"/>
+        </w:rPr>
+      </w:pPr>
+      <w:r>
+        <w:rPr>
+          <w:rFonts w:ascii="Verdana" w:hAnsi="Verdana"/>
+          <w:sz w:val="24"/>
+        </w:rPr>
+        <w:t>Allow user with special permissions to modify database. (change price, delete/add items, etc.)</w:t>
+      </w:r>
+    </w:p>
+    <w:p>
+      <w:pPr>
+        <w:pStyle w:val="ListParagraph"/>
+        <w:numPr>
+          <w:ilvl w:val="0"/>
+          <w:numId w:val="11"/>
+        </w:numPr>
+        <w:spacing w:line="259" w:lineRule="auto"/>
+        <w:rPr>
+          <w:rFonts w:ascii="Verdana" w:hAnsi="Verdana"/>
+          <w:sz w:val="24"/>
+        </w:rPr>
+      </w:pPr>
+      <w:r>
+        <w:rPr>
+          <w:rFonts w:ascii="Verdana" w:hAnsi="Verdana"/>
+          <w:sz w:val="24"/>
+        </w:rPr>
+        <w:t>Different view depending on account permission</w:t>
+      </w:r>
+    </w:p>
+    <w:p>
+      <w:pPr>
+        <w:pStyle w:val="ListParagraph"/>
+        <w:numPr>
+          <w:ilvl w:val="0"/>
+          <w:numId w:val="11"/>
+        </w:numPr>
+        <w:spacing w:line="259" w:lineRule="auto"/>
+        <w:rPr>
+          <w:rFonts w:ascii="Verdana" w:hAnsi="Verdana"/>
+          <w:sz w:val="24"/>
+        </w:rPr>
+      </w:pPr>
+      <w:r>
+        <w:rPr>
+          <w:rFonts w:ascii="Verdana" w:hAnsi="Verdana"/>
+          <w:sz w:val="24"/>
+        </w:rPr>
+        <w:t>Retain price information for inventory items</w:t>
+      </w:r>
+    </w:p>
+    <w:p>
+      <w:pPr>
+        <w:pStyle w:val="ListParagraph"/>
+        <w:numPr>
+          <w:ilvl w:val="0"/>
+          <w:numId w:val="11"/>
+        </w:numPr>
+        <w:spacing w:line="259" w:lineRule="auto"/>
+        <w:rPr>
+          <w:rFonts w:ascii="Verdana" w:hAnsi="Verdana"/>
+          <w:sz w:val="24"/>
+        </w:rPr>
+      </w:pPr>
+      <w:r>
+        <w:rPr>
+          <w:rFonts w:ascii="Verdana" w:hAnsi="Verdana"/>
+          <w:sz w:val="24"/>
+        </w:rPr>
+        <w:t>Internet speed of 300mpbs</w:t>
+      </w:r>
+    </w:p>
+    <w:p>
+      <w:pPr>
+        <w:pStyle w:val="ListParagraph"/>
+        <w:numPr>
+          <w:ilvl w:val="0"/>
+          <w:numId w:val="11"/>
+        </w:numPr>
+        <w:spacing w:line="259" w:lineRule="auto"/>
+        <w:rPr>
+          <w:rFonts w:ascii="Verdana" w:hAnsi="Verdana"/>
+          <w:sz w:val="24"/>
+        </w:rPr>
+      </w:pPr>
+      <w:r>
+        <w:rPr>
+          <w:rFonts w:ascii="Verdana" w:hAnsi="Verdana"/>
+          <w:sz w:val="24"/>
+        </w:rPr>
+        <w:t>Utilize Two-Tier Client/Server to allow multiple work stations</w:t>
+      </w:r>
+    </w:p>
+    <w:p>
+      <w:pPr>
+        <w:pStyle w:val="ListParagraph"/>
+        <w:numPr>
+          <w:ilvl w:val="0"/>
+          <w:numId w:val="11"/>
+        </w:numPr>
+        <w:spacing w:line="259" w:lineRule="auto"/>
+        <w:rPr>
+          <w:rFonts w:ascii="Verdana" w:hAnsi="Verdana"/>
+          <w:sz w:val="24"/>
+        </w:rPr>
+      </w:pPr>
+      <w:r>
+        <w:rPr>
+          <w:rFonts w:ascii="Verdana" w:hAnsi="Verdana"/>
+          <w:sz w:val="24"/>
+        </w:rPr>
+        <w:t>Allow dishes to be marked as a special</w:t>
+      </w:r>
+    </w:p>
+    <w:p>
+      <w:pPr>
+        <w:pStyle w:val="ListParagraph"/>
+        <w:numPr>
+          <w:ilvl w:val="0"/>
+          <w:numId w:val="11"/>
+        </w:numPr>
+        <w:spacing w:line="259" w:lineRule="auto"/>
+        <w:rPr>
+          <w:rFonts w:ascii="Verdana" w:hAnsi="Verdana"/>
+          <w:sz w:val="24"/>
+        </w:rPr>
+      </w:pPr>
+      <w:r>
+        <w:rPr>
+          <w:rFonts w:ascii="Verdana" w:hAnsi="Verdana"/>
+          <w:sz w:val="24"/>
+        </w:rPr>
+        <w:t>Retain information of vendors with notes</w:t>
+      </w:r>
+    </w:p>
+    <w:p>
+      <w:pPr>
+        <w:rPr>
+          <w:rFonts w:ascii="Verdana" w:hAnsi="Verdana"/>
+        </w:rPr>
+      </w:pPr>
+      <w:r>
+        <w:rPr>
+          <w:rFonts w:ascii="Verdana" w:hAnsi="Verdana"/>
+        </w:rPr>
+        <w:t xml:space="preserve">Could </w:t>
+      </w:r>
+    </w:p>
+    <w:p>
+      <w:pPr>
+        <w:pStyle w:val="ListParagraph"/>
+        <w:numPr>
+          <w:ilvl w:val="0"/>
+          <w:numId w:val="11"/>
+        </w:numPr>
+        <w:spacing w:line="259" w:lineRule="auto"/>
+        <w:rPr>
+          <w:rFonts w:ascii="Verdana" w:hAnsi="Verdana"/>
+          <w:sz w:val="24"/>
+        </w:rPr>
+      </w:pPr>
+      <w:r>
+        <w:rPr>
+          <w:rFonts w:ascii="Verdana" w:hAnsi="Verdana"/>
+          <w:sz w:val="24"/>
+        </w:rPr>
+        <w:t>Incorporate API/EPI for automatic pricing of items</w:t>
+      </w:r>
+    </w:p>
+    <w:p>
+      <w:pPr>
+        <w:pStyle w:val="ListParagraph"/>
+        <w:numPr>
+          <w:ilvl w:val="0"/>
+          <w:numId w:val="11"/>
+        </w:numPr>
+        <w:spacing w:line="259" w:lineRule="auto"/>
+        <w:rPr>
+          <w:rFonts w:ascii="Verdana" w:hAnsi="Verdana"/>
+          <w:sz w:val="24"/>
+        </w:rPr>
+      </w:pPr>
+      <w:r>
+        <w:rPr>
+          <w:rFonts w:ascii="Verdana" w:hAnsi="Verdana"/>
+          <w:sz w:val="24"/>
+        </w:rPr>
+        <w:t>Show date and tracking information of items on order</w:t>
+      </w:r>
+    </w:p>
+    <w:p>
+      <w:pPr>
+        <w:pStyle w:val="ListParagraph"/>
+        <w:numPr>
+          <w:ilvl w:val="0"/>
+          <w:numId w:val="11"/>
+        </w:numPr>
+        <w:spacing w:line="259" w:lineRule="auto"/>
+        <w:rPr>
+          <w:rFonts w:ascii="Verdana" w:hAnsi="Verdana"/>
+          <w:sz w:val="24"/>
+        </w:rPr>
+      </w:pPr>
+      <w:r>
+        <w:rPr>
+          <w:rFonts w:ascii="Verdana" w:hAnsi="Verdana"/>
+          <w:sz w:val="24"/>
+        </w:rPr>
+        <w:t>Automatically send a weekly print-out for menu items used with trending graphical visual</w:t>
+      </w:r>
+    </w:p>
+    <w:p>
+      <w:pPr>
+        <w:pStyle w:val="ListParagraph"/>
+        <w:numPr>
+          <w:ilvl w:val="0"/>
+          <w:numId w:val="11"/>
+        </w:numPr>
+        <w:spacing w:line="259" w:lineRule="auto"/>
+        <w:rPr>
+          <w:rFonts w:ascii="Verdana" w:hAnsi="Verdana"/>
+          <w:sz w:val="24"/>
+        </w:rPr>
+      </w:pPr>
+      <w:r>
+        <w:rPr>
+          <w:rFonts w:ascii="Verdana" w:hAnsi="Verdana"/>
+          <w:sz w:val="24"/>
+        </w:rPr>
+        <w:t xml:space="preserve">Add/remove vendors automatically </w:t>
+      </w:r>
+    </w:p>
+    <w:p>
+      <w:pPr>
+        <w:pStyle w:val="ListParagraph"/>
+        <w:numPr>
+          <w:ilvl w:val="0"/>
+          <w:numId w:val="11"/>
+        </w:numPr>
+        <w:spacing w:line="259" w:lineRule="auto"/>
+        <w:rPr>
+          <w:rFonts w:ascii="Verdana" w:hAnsi="Verdana"/>
+          <w:sz w:val="24"/>
+        </w:rPr>
+      </w:pPr>
+      <w:r>
+        <w:rPr>
+          <w:rFonts w:ascii="Verdana" w:hAnsi="Verdana"/>
+          <w:sz w:val="24"/>
+        </w:rPr>
+        <w:t>Color code items and categories for easier visual</w:t>
+      </w:r>
+    </w:p>
+    <w:p>
+      <w:pPr>
+        <w:pStyle w:val="ListParagraph"/>
+        <w:numPr>
+          <w:ilvl w:val="0"/>
+          <w:numId w:val="11"/>
+        </w:numPr>
+        <w:spacing w:line="259" w:lineRule="auto"/>
+        <w:rPr>
+          <w:rFonts w:ascii="Verdana" w:hAnsi="Verdana"/>
+          <w:sz w:val="24"/>
+        </w:rPr>
+      </w:pPr>
+      <w:r>
+        <w:rPr>
+          <w:rFonts w:ascii="Verdana" w:hAnsi="Verdana"/>
+          <w:sz w:val="24"/>
+        </w:rPr>
+        <w:t>Filter vendors by ingredients available</w:t>
+      </w:r>
+    </w:p>
+    <w:p>
+      <w:pPr>
+        <w:spacing w:line="259" w:lineRule="auto"/>
+        <w:rPr>
+          <w:rFonts w:ascii="Verdana" w:hAnsi="Verdana"/>
+        </w:rPr>
+      </w:pPr>
+    </w:p>
+    <w:p>
+      <w:pPr>
+        <w:rPr>
+          <w:rFonts w:ascii="Verdana" w:hAnsi="Verdana"/>
+        </w:rPr>
+      </w:pPr>
+      <w:r>
+        <w:rPr>
+          <w:rFonts w:ascii="Verdana" w:hAnsi="Verdana"/>
+        </w:rPr>
+        <w:lastRenderedPageBreak/>
+        <w:t>Won’t</w:t>
+      </w:r>
+    </w:p>
+    <w:p>
+      <w:pPr>
+        <w:pStyle w:val="ListParagraph"/>
+        <w:numPr>
+          <w:ilvl w:val="0"/>
+          <w:numId w:val="11"/>
+        </w:numPr>
+        <w:spacing w:line="259" w:lineRule="auto"/>
+        <w:rPr>
+          <w:rFonts w:ascii="Verdana" w:hAnsi="Verdana"/>
+          <w:sz w:val="24"/>
+        </w:rPr>
+      </w:pPr>
+      <w:r>
+        <w:rPr>
+          <w:rFonts w:ascii="Verdana" w:hAnsi="Verdana"/>
+          <w:sz w:val="24"/>
+        </w:rPr>
+        <w:t>Route payment for inventory ordering to third party vendors</w:t>
+      </w:r>
+      <w:bookmarkStart w:id="26" w:name="_GoBack"/>
+      <w:bookmarkEnd w:id="26"/>
     </w:p>
     <w:p>
       <w:pPr>
@@ -2949,15 +4245,16 @@
           <w:szCs w:val="26"/>
         </w:rPr>
       </w:pPr>
-      <w:bookmarkStart w:id="22" w:name="__RefHeading__685_870855115"/>
-      <w:bookmarkEnd w:id="22"/>
-      <w:r>
-        <w:lastRenderedPageBreak/>
-        <w:t>7</w:t>
+      <w:bookmarkStart w:id="27" w:name="__RefHeading__685_870855115"/>
+      <w:bookmarkStart w:id="28" w:name="_Toc5482179"/>
+      <w:bookmarkEnd w:id="27"/>
+      <w:r>
+        <w:t>8</w:t>
       </w:r>
       <w:r>
         <w:t>. Preliminary User Story</w:t>
       </w:r>
+      <w:bookmarkEnd w:id="28"/>
     </w:p>
     <w:p>
       <w:pPr>
@@ -2972,11 +4269,12 @@
           <w:szCs w:val="24"/>
         </w:rPr>
       </w:pPr>
+      <w:bookmarkStart w:id="29" w:name="_Toc5482180"/>
       <w:r>
         <w:rPr>
           <w:bCs/>
         </w:rPr>
-        <w:t>7</w:t>
+        <w:t>8</w:t>
       </w:r>
       <w:r>
         <w:rPr>
@@ -2984,6 +4282,7 @@
         </w:rPr>
         <w:t>.1 Manager User Story</w:t>
       </w:r>
+      <w:bookmarkEnd w:id="29"/>
     </w:p>
     <w:p>
       <w:pPr>
@@ -3074,8 +4373,6 @@
         </w:rPr>
         <w:t>and updates the price field for the item for costing and historical data.</w:t>
       </w:r>
-      <w:bookmarkStart w:id="23" w:name="_GoBack"/>
-      <w:bookmarkEnd w:id="23"/>
       <w:r>
         <w:rPr>
           <w:rFonts w:ascii="Verdana" w:hAnsi="Verdana"/>
@@ -3119,12 +4416,15 @@
         </w:numPr>
         <w:ind w:left="10" w:hanging="10"/>
       </w:pPr>
-      <w:r>
-        <w:t>7</w:t>
+      <w:bookmarkStart w:id="30" w:name="_Toc5482181"/>
+      <w:r>
+        <w:lastRenderedPageBreak/>
+        <w:t>8</w:t>
       </w:r>
       <w:r>
         <w:t>.2 Wait Staff User Story</w:t>
       </w:r>
+      <w:bookmarkEnd w:id="30"/>
     </w:p>
     <w:p>
       <w:pPr>
@@ -3138,14 +4438,7 @@
         <w:rPr>
           <w:rFonts w:ascii="Verdana" w:hAnsi="Verdana"/>
         </w:rPr>
-        <w:t xml:space="preserve">A server clocks in for their shift and enters in their user name and password </w:t>
-      </w:r>
-      <w:r>
-        <w:rPr>
-          <w:rFonts w:ascii="Verdana" w:hAnsi="Verdana"/>
-        </w:rPr>
-        <w:lastRenderedPageBreak/>
-        <w:t>for the app. A menu appears breaking down dishes and beverages by category.</w:t>
+        <w:t>A server clocks in for their shift and enters in their user name and password for the app. A menu appears breaking down dishes and beverages by category.</w:t>
       </w:r>
     </w:p>
     <w:p>
@@ -3218,53 +4511,25 @@
         </w:numPr>
         <w:ind w:left="10" w:right="89" w:hanging="10"/>
       </w:pPr>
-      <w:bookmarkStart w:id="24" w:name="__RefHeading__693_870855115"/>
-      <w:bookmarkStart w:id="25" w:name="_3as4poj"/>
-      <w:bookmarkStart w:id="26" w:name="__RefHeading__586_688170761"/>
-      <w:bookmarkEnd w:id="24"/>
-      <w:bookmarkEnd w:id="25"/>
-      <w:bookmarkEnd w:id="26"/>
-      <w:r>
-        <w:t>8</w:t>
-      </w:r>
-      <w:r>
-        <w:t xml:space="preserve">. Appendices </w:t>
-      </w:r>
-    </w:p>
-    <w:p>
-      <w:pPr>
-        <w:pStyle w:val="Heading3"/>
-        <w:numPr>
-          <w:ilvl w:val="2"/>
-          <w:numId w:val="1"/>
-        </w:numPr>
-        <w:ind w:left="-5" w:hanging="10"/>
-        <w:rPr>
-          <w:b w:val="0"/>
-          <w:sz w:val="24"/>
-          <w:szCs w:val="24"/>
-        </w:rPr>
-      </w:pPr>
-      <w:bookmarkStart w:id="27" w:name="__RefHeading__695_870855115"/>
-      <w:bookmarkStart w:id="28" w:name="_1pxezwc"/>
-      <w:bookmarkStart w:id="29" w:name="__RefHeading__588_688170761"/>
-      <w:bookmarkEnd w:id="27"/>
-      <w:bookmarkEnd w:id="28"/>
-      <w:bookmarkEnd w:id="29"/>
-      <w:r>
-        <w:t>8</w:t>
-      </w:r>
-      <w:r>
-        <w:t>.1 Definitions, Acronyms, Abbreviations</w:t>
-      </w:r>
-      <w:r>
-        <w:rPr>
-          <w:b w:val="0"/>
-          <w:sz w:val="24"/>
-          <w:szCs w:val="24"/>
-        </w:rPr>
-        <w:t xml:space="preserve"> </w:t>
-      </w:r>
+      <w:bookmarkStart w:id="31" w:name="_3as4poj"/>
+      <w:bookmarkStart w:id="32" w:name="__RefHeading__586_688170761"/>
+      <w:bookmarkStart w:id="33" w:name="_Toc5482182"/>
+      <w:bookmarkEnd w:id="31"/>
+      <w:bookmarkEnd w:id="32"/>
+      <w:r>
+        <w:t>9</w:t>
+      </w:r>
+      <w:r>
+        <w:t xml:space="preserve">. </w:t>
+      </w:r>
+      <w:r>
+        <w:t>Definitions, Acronyms, Abbreviations</w:t>
+      </w:r>
+      <w:bookmarkStart w:id="34" w:name="_1pxezwc"/>
+      <w:bookmarkStart w:id="35" w:name="__RefHeading__588_688170761"/>
+      <w:bookmarkEnd w:id="33"/>
+      <w:bookmarkEnd w:id="34"/>
+      <w:bookmarkEnd w:id="35"/>
     </w:p>
     <w:p>
       <w:pPr>
@@ -3293,6 +4558,7 @@
         <w:t>Back House – Working domain of kitchen staff. This is where orders from the front house are prepared. Orders entered into the system from the front house route an order ticket to the back house for preparation.</w:t>
       </w:r>
     </w:p>
+    <w:p/>
     <w:p/>
     <w:p/>
     <w:p/>
@@ -3311,12 +4577,20 @@
         </w:numPr>
         <w:ind w:left="10" w:right="89" w:hanging="10"/>
       </w:pPr>
+      <w:bookmarkStart w:id="36" w:name="_Toc5482183"/>
       <w:r>
         <w:lastRenderedPageBreak/>
-        <w:t>9</w:t>
-      </w:r>
-      <w:r>
-        <w:t xml:space="preserve">.1 Use Case Model </w:t>
+        <w:t>10</w:t>
+      </w:r>
+      <w:r>
+        <w:t>.</w:t>
+      </w:r>
+      <w:r>
+        <w:t xml:space="preserve"> Use Case Model</w:t>
+      </w:r>
+      <w:bookmarkEnd w:id="36"/>
+      <w:r>
+        <w:t xml:space="preserve"> </w:t>
       </w:r>
     </w:p>
     <w:p/>
@@ -4357,7 +5631,7 @@
                     </pic:cNvPicPr>
                   </pic:nvPicPr>
                   <pic:blipFill>
-                    <a:blip r:embed="rId19">
+                    <a:blip r:embed="rId9">
                       <a:extLst>
                         <a:ext uri="{28A0092B-C50C-407E-A947-70E740481C1C}">
                           <a14:useLocalDpi xmlns:a14="http://schemas.microsoft.com/office/drawing/2010/main" val="0"/>
@@ -5049,6 +6323,231 @@
     </w:lvl>
   </w:abstractNum>
   <w:abstractNum w:abstractNumId="6" w15:restartNumberingAfterBreak="0">
+    <w:nsid w:val="3DA35000"/>
+    <w:multiLevelType w:val="multilevel"/>
+    <w:tmpl w:val="00000006"/>
+    <w:lvl w:ilvl="0">
+      <w:start w:val="1"/>
+      <w:numFmt w:val="decimal"/>
+      <w:lvlText w:val="%1."/>
+      <w:lvlJc w:val="left"/>
+      <w:pPr>
+        <w:tabs>
+          <w:tab w:val="num" w:pos="0"/>
+        </w:tabs>
+        <w:ind w:left="0" w:hanging="360"/>
+      </w:pPr>
+    </w:lvl>
+    <w:lvl w:ilvl="1">
+      <w:start w:val="1"/>
+      <w:numFmt w:val="decimal"/>
+      <w:lvlText w:val="%2."/>
+      <w:lvlJc w:val="left"/>
+      <w:pPr>
+        <w:tabs>
+          <w:tab w:val="num" w:pos="360"/>
+        </w:tabs>
+        <w:ind w:left="360" w:hanging="360"/>
+      </w:pPr>
+    </w:lvl>
+    <w:lvl w:ilvl="2">
+      <w:start w:val="1"/>
+      <w:numFmt w:val="decimal"/>
+      <w:lvlText w:val="%3."/>
+      <w:lvlJc w:val="left"/>
+      <w:pPr>
+        <w:tabs>
+          <w:tab w:val="num" w:pos="720"/>
+        </w:tabs>
+        <w:ind w:left="720" w:hanging="360"/>
+      </w:pPr>
+    </w:lvl>
+    <w:lvl w:ilvl="3">
+      <w:start w:val="1"/>
+      <w:numFmt w:val="decimal"/>
+      <w:lvlText w:val="%4."/>
+      <w:lvlJc w:val="left"/>
+      <w:pPr>
+        <w:tabs>
+          <w:tab w:val="num" w:pos="1080"/>
+        </w:tabs>
+        <w:ind w:left="1080" w:hanging="360"/>
+      </w:pPr>
+    </w:lvl>
+    <w:lvl w:ilvl="4">
+      <w:start w:val="1"/>
+      <w:numFmt w:val="decimal"/>
+      <w:lvlText w:val="%5."/>
+      <w:lvlJc w:val="left"/>
+      <w:pPr>
+        <w:tabs>
+          <w:tab w:val="num" w:pos="1440"/>
+        </w:tabs>
+        <w:ind w:left="1440" w:hanging="360"/>
+      </w:pPr>
+    </w:lvl>
+    <w:lvl w:ilvl="5">
+      <w:start w:val="1"/>
+      <w:numFmt w:val="decimal"/>
+      <w:lvlText w:val="%6."/>
+      <w:lvlJc w:val="left"/>
+      <w:pPr>
+        <w:tabs>
+          <w:tab w:val="num" w:pos="1800"/>
+        </w:tabs>
+        <w:ind w:left="1800" w:hanging="360"/>
+      </w:pPr>
+    </w:lvl>
+    <w:lvl w:ilvl="6">
+      <w:start w:val="1"/>
+      <w:numFmt w:val="decimal"/>
+      <w:lvlText w:val="%7."/>
+      <w:lvlJc w:val="left"/>
+      <w:pPr>
+        <w:tabs>
+          <w:tab w:val="num" w:pos="2160"/>
+        </w:tabs>
+        <w:ind w:left="2160" w:hanging="360"/>
+      </w:pPr>
+    </w:lvl>
+    <w:lvl w:ilvl="7">
+      <w:start w:val="1"/>
+      <w:numFmt w:val="decimal"/>
+      <w:lvlText w:val="%8."/>
+      <w:lvlJc w:val="left"/>
+      <w:pPr>
+        <w:tabs>
+          <w:tab w:val="num" w:pos="2520"/>
+        </w:tabs>
+        <w:ind w:left="2520" w:hanging="360"/>
+      </w:pPr>
+    </w:lvl>
+    <w:lvl w:ilvl="8">
+      <w:start w:val="1"/>
+      <w:numFmt w:val="decimal"/>
+      <w:lvlText w:val="%9."/>
+      <w:lvlJc w:val="left"/>
+      <w:pPr>
+        <w:tabs>
+          <w:tab w:val="num" w:pos="2880"/>
+        </w:tabs>
+        <w:ind w:left="2880" w:hanging="360"/>
+      </w:pPr>
+    </w:lvl>
+  </w:abstractNum>
+  <w:abstractNum w:abstractNumId="7" w15:restartNumberingAfterBreak="0">
+    <w:nsid w:val="46A60E55"/>
+    <w:multiLevelType w:val="hybridMultilevel"/>
+    <w:tmpl w:val="F3EAEB16"/>
+    <w:lvl w:ilvl="0" w:tplc="9F62E036">
+      <w:numFmt w:val="bullet"/>
+      <w:lvlText w:val="-"/>
+      <w:lvlJc w:val="left"/>
+      <w:pPr>
+        <w:ind w:left="720" w:hanging="360"/>
+      </w:pPr>
+      <w:rPr>
+        <w:rFonts w:ascii="Calibri" w:eastAsiaTheme="minorHAnsi" w:hAnsi="Calibri" w:cs="Calibri" w:hint="default"/>
+      </w:rPr>
+    </w:lvl>
+    <w:lvl w:ilvl="1" w:tplc="04090003" w:tentative="1">
+      <w:start w:val="1"/>
+      <w:numFmt w:val="bullet"/>
+      <w:lvlText w:val="o"/>
+      <w:lvlJc w:val="left"/>
+      <w:pPr>
+        <w:ind w:left="1440" w:hanging="360"/>
+      </w:pPr>
+      <w:rPr>
+        <w:rFonts w:ascii="Courier New" w:hAnsi="Courier New" w:cs="Courier New" w:hint="default"/>
+      </w:rPr>
+    </w:lvl>
+    <w:lvl w:ilvl="2" w:tplc="04090005" w:tentative="1">
+      <w:start w:val="1"/>
+      <w:numFmt w:val="bullet"/>
+      <w:lvlText w:val=""/>
+      <w:lvlJc w:val="left"/>
+      <w:pPr>
+        <w:ind w:left="2160" w:hanging="360"/>
+      </w:pPr>
+      <w:rPr>
+        <w:rFonts w:ascii="Wingdings" w:hAnsi="Wingdings" w:hint="default"/>
+      </w:rPr>
+    </w:lvl>
+    <w:lvl w:ilvl="3" w:tplc="04090001" w:tentative="1">
+      <w:start w:val="1"/>
+      <w:numFmt w:val="bullet"/>
+      <w:lvlText w:val=""/>
+      <w:lvlJc w:val="left"/>
+      <w:pPr>
+        <w:ind w:left="2880" w:hanging="360"/>
+      </w:pPr>
+      <w:rPr>
+        <w:rFonts w:ascii="Symbol" w:hAnsi="Symbol" w:hint="default"/>
+      </w:rPr>
+    </w:lvl>
+    <w:lvl w:ilvl="4" w:tplc="04090003" w:tentative="1">
+      <w:start w:val="1"/>
+      <w:numFmt w:val="bullet"/>
+      <w:lvlText w:val="o"/>
+      <w:lvlJc w:val="left"/>
+      <w:pPr>
+        <w:ind w:left="3600" w:hanging="360"/>
+      </w:pPr>
+      <w:rPr>
+        <w:rFonts w:ascii="Courier New" w:hAnsi="Courier New" w:cs="Courier New" w:hint="default"/>
+      </w:rPr>
+    </w:lvl>
+    <w:lvl w:ilvl="5" w:tplc="04090005" w:tentative="1">
+      <w:start w:val="1"/>
+      <w:numFmt w:val="bullet"/>
+      <w:lvlText w:val=""/>
+      <w:lvlJc w:val="left"/>
+      <w:pPr>
+        <w:ind w:left="4320" w:hanging="360"/>
+      </w:pPr>
+      <w:rPr>
+        <w:rFonts w:ascii="Wingdings" w:hAnsi="Wingdings" w:hint="default"/>
+      </w:rPr>
+    </w:lvl>
+    <w:lvl w:ilvl="6" w:tplc="04090001" w:tentative="1">
+      <w:start w:val="1"/>
+      <w:numFmt w:val="bullet"/>
+      <w:lvlText w:val=""/>
+      <w:lvlJc w:val="left"/>
+      <w:pPr>
+        <w:ind w:left="5040" w:hanging="360"/>
+      </w:pPr>
+      <w:rPr>
+        <w:rFonts w:ascii="Symbol" w:hAnsi="Symbol" w:hint="default"/>
+      </w:rPr>
+    </w:lvl>
+    <w:lvl w:ilvl="7" w:tplc="04090003" w:tentative="1">
+      <w:start w:val="1"/>
+      <w:numFmt w:val="bullet"/>
+      <w:lvlText w:val="o"/>
+      <w:lvlJc w:val="left"/>
+      <w:pPr>
+        <w:ind w:left="5760" w:hanging="360"/>
+      </w:pPr>
+      <w:rPr>
+        <w:rFonts w:ascii="Courier New" w:hAnsi="Courier New" w:cs="Courier New" w:hint="default"/>
+      </w:rPr>
+    </w:lvl>
+    <w:lvl w:ilvl="8" w:tplc="04090005" w:tentative="1">
+      <w:start w:val="1"/>
+      <w:numFmt w:val="bullet"/>
+      <w:lvlText w:val=""/>
+      <w:lvlJc w:val="left"/>
+      <w:pPr>
+        <w:ind w:left="6480" w:hanging="360"/>
+      </w:pPr>
+      <w:rPr>
+        <w:rFonts w:ascii="Wingdings" w:hAnsi="Wingdings" w:hint="default"/>
+      </w:rPr>
+    </w:lvl>
+  </w:abstractNum>
+  <w:abstractNum w:abstractNumId="8" w15:restartNumberingAfterBreak="0">
     <w:nsid w:val="49713CEF"/>
     <w:multiLevelType w:val="hybridMultilevel"/>
     <w:tmpl w:val="B4A823EE"/>
@@ -5134,7 +6633,96 @@
       </w:pPr>
     </w:lvl>
   </w:abstractNum>
-  <w:abstractNum w:abstractNumId="7" w15:restartNumberingAfterBreak="0">
+  <w:abstractNum w:abstractNumId="9" w15:restartNumberingAfterBreak="0">
+    <w:nsid w:val="4A643342"/>
+    <w:multiLevelType w:val="hybridMultilevel"/>
+    <w:tmpl w:val="3B7441FA"/>
+    <w:lvl w:ilvl="0" w:tplc="E294F464">
+      <w:start w:val="7"/>
+      <w:numFmt w:val="decimal"/>
+      <w:lvlText w:val="%1"/>
+      <w:lvlJc w:val="left"/>
+      <w:pPr>
+        <w:ind w:left="840" w:hanging="360"/>
+      </w:pPr>
+      <w:rPr>
+        <w:rFonts w:hint="default"/>
+      </w:rPr>
+    </w:lvl>
+    <w:lvl w:ilvl="1" w:tplc="04090019" w:tentative="1">
+      <w:start w:val="1"/>
+      <w:numFmt w:val="lowerLetter"/>
+      <w:lvlText w:val="%2."/>
+      <w:lvlJc w:val="left"/>
+      <w:pPr>
+        <w:ind w:left="1560" w:hanging="360"/>
+      </w:pPr>
+    </w:lvl>
+    <w:lvl w:ilvl="2" w:tplc="0409001B" w:tentative="1">
+      <w:start w:val="1"/>
+      <w:numFmt w:val="lowerRoman"/>
+      <w:lvlText w:val="%3."/>
+      <w:lvlJc w:val="right"/>
+      <w:pPr>
+        <w:ind w:left="2280" w:hanging="180"/>
+      </w:pPr>
+    </w:lvl>
+    <w:lvl w:ilvl="3" w:tplc="0409000F" w:tentative="1">
+      <w:start w:val="1"/>
+      <w:numFmt w:val="decimal"/>
+      <w:lvlText w:val="%4."/>
+      <w:lvlJc w:val="left"/>
+      <w:pPr>
+        <w:ind w:left="3000" w:hanging="360"/>
+      </w:pPr>
+    </w:lvl>
+    <w:lvl w:ilvl="4" w:tplc="04090019" w:tentative="1">
+      <w:start w:val="1"/>
+      <w:numFmt w:val="lowerLetter"/>
+      <w:lvlText w:val="%5."/>
+      <w:lvlJc w:val="left"/>
+      <w:pPr>
+        <w:ind w:left="3720" w:hanging="360"/>
+      </w:pPr>
+    </w:lvl>
+    <w:lvl w:ilvl="5" w:tplc="0409001B" w:tentative="1">
+      <w:start w:val="1"/>
+      <w:numFmt w:val="lowerRoman"/>
+      <w:lvlText w:val="%6."/>
+      <w:lvlJc w:val="right"/>
+      <w:pPr>
+        <w:ind w:left="4440" w:hanging="180"/>
+      </w:pPr>
+    </w:lvl>
+    <w:lvl w:ilvl="6" w:tplc="0409000F" w:tentative="1">
+      <w:start w:val="1"/>
+      <w:numFmt w:val="decimal"/>
+      <w:lvlText w:val="%7."/>
+      <w:lvlJc w:val="left"/>
+      <w:pPr>
+        <w:ind w:left="5160" w:hanging="360"/>
+      </w:pPr>
+    </w:lvl>
+    <w:lvl w:ilvl="7" w:tplc="04090019" w:tentative="1">
+      <w:start w:val="1"/>
+      <w:numFmt w:val="lowerLetter"/>
+      <w:lvlText w:val="%8."/>
+      <w:lvlJc w:val="left"/>
+      <w:pPr>
+        <w:ind w:left="5880" w:hanging="360"/>
+      </w:pPr>
+    </w:lvl>
+    <w:lvl w:ilvl="8" w:tplc="0409001B" w:tentative="1">
+      <w:start w:val="1"/>
+      <w:numFmt w:val="lowerRoman"/>
+      <w:lvlText w:val="%9."/>
+      <w:lvlJc w:val="right"/>
+      <w:pPr>
+        <w:ind w:left="6600" w:hanging="180"/>
+      </w:pPr>
+    </w:lvl>
+  </w:abstractNum>
+  <w:abstractNum w:abstractNumId="10" w15:restartNumberingAfterBreak="0">
     <w:nsid w:val="616778A5"/>
     <w:multiLevelType w:val="hybridMultilevel"/>
     <w:tmpl w:val="75C8D962"/>
@@ -5370,13 +6958,22 @@
     <w:abstractNumId w:val="5"/>
   </w:num>
   <w:num w:numId="6">
-    <w:abstractNumId w:val="7"/>
+    <w:abstractNumId w:val="10"/>
   </w:num>
   <w:num w:numId="7">
-    <w:abstractNumId w:val="6"/>
+    <w:abstractNumId w:val="8"/>
   </w:num>
   <w:num w:numId="8">
     <w:abstractNumId w:val="4"/>
+  </w:num>
+  <w:num w:numId="9">
+    <w:abstractNumId w:val="6"/>
+  </w:num>
+  <w:num w:numId="10">
+    <w:abstractNumId w:val="9"/>
+  </w:num>
+  <w:num w:numId="11">
+    <w:abstractNumId w:val="7"/>
   </w:num>
 </w:numbering>
 </file>
@@ -5398,7 +6995,7 @@
       </w:pPr>
     </w:pPrDefault>
   </w:docDefaults>
-  <w:latentStyles w:defLockedState="0" w:defUIPriority="99" w:defSemiHidden="0" w:defUnhideWhenUsed="0" w:defQFormat="0" w:count="375">
+  <w:latentStyles w:defLockedState="0" w:defUIPriority="99" w:defSemiHidden="0" w:defUnhideWhenUsed="0" w:defQFormat="0" w:count="376">
     <w:lsdException w:name="Normal" w:uiPriority="0" w:qFormat="1"/>
     <w:lsdException w:name="heading 1" w:uiPriority="0" w:qFormat="1"/>
     <w:lsdException w:name="heading 2" w:semiHidden="1" w:uiPriority="0" w:unhideWhenUsed="1" w:qFormat="1"/>
@@ -5418,9 +7015,9 @@
     <w:lsdException w:name="index 7" w:semiHidden="1" w:unhideWhenUsed="1"/>
     <w:lsdException w:name="index 8" w:semiHidden="1" w:unhideWhenUsed="1"/>
     <w:lsdException w:name="index 9" w:semiHidden="1" w:unhideWhenUsed="1"/>
-    <w:lsdException w:name="toc 1" w:semiHidden="1" w:uiPriority="0" w:unhideWhenUsed="1"/>
-    <w:lsdException w:name="toc 2" w:semiHidden="1" w:uiPriority="0" w:unhideWhenUsed="1"/>
-    <w:lsdException w:name="toc 3" w:semiHidden="1" w:uiPriority="0" w:unhideWhenUsed="1"/>
+    <w:lsdException w:name="toc 1" w:semiHidden="1" w:uiPriority="39" w:unhideWhenUsed="1"/>
+    <w:lsdException w:name="toc 2" w:semiHidden="1" w:uiPriority="39" w:unhideWhenUsed="1"/>
+    <w:lsdException w:name="toc 3" w:semiHidden="1" w:uiPriority="39" w:unhideWhenUsed="1"/>
     <w:lsdException w:name="toc 4" w:semiHidden="1" w:uiPriority="39" w:unhideWhenUsed="1"/>
     <w:lsdException w:name="toc 5" w:semiHidden="1" w:uiPriority="39" w:unhideWhenUsed="1"/>
     <w:lsdException w:name="toc 6" w:semiHidden="1" w:uiPriority="39" w:unhideWhenUsed="1"/>
@@ -5504,7 +7101,6 @@
     <w:lsdException w:name="HTML Sample" w:semiHidden="1" w:unhideWhenUsed="1"/>
     <w:lsdException w:name="HTML Typewriter" w:semiHidden="1" w:unhideWhenUsed="1"/>
     <w:lsdException w:name="HTML Variable" w:semiHidden="1" w:unhideWhenUsed="1"/>
-    <w:lsdException w:name="Normal Table" w:semiHidden="1" w:unhideWhenUsed="1"/>
     <w:lsdException w:name="annotation subject" w:semiHidden="1" w:unhideWhenUsed="1"/>
     <w:lsdException w:name="No List" w:semiHidden="1" w:unhideWhenUsed="1"/>
     <w:lsdException w:name="Outline List 1" w:semiHidden="1" w:unhideWhenUsed="1"/>
@@ -5551,10 +7147,8 @@
     <w:lsdException w:name="Table Subtle 2" w:semiHidden="1" w:unhideWhenUsed="1"/>
     <w:lsdException w:name="Table Web 1" w:semiHidden="1" w:unhideWhenUsed="1"/>
     <w:lsdException w:name="Table Web 2" w:semiHidden="1" w:unhideWhenUsed="1"/>
-    <w:lsdException w:name="Table Web 3" w:semiHidden="1" w:unhideWhenUsed="1"/>
     <w:lsdException w:name="Balloon Text" w:semiHidden="1" w:unhideWhenUsed="1"/>
     <w:lsdException w:name="Table Grid" w:uiPriority="39"/>
-    <w:lsdException w:name="Table Theme" w:semiHidden="1" w:unhideWhenUsed="1"/>
     <w:lsdException w:name="Placeholder Text" w:semiHidden="1"/>
     <w:lsdException w:name="No Spacing" w:uiPriority="1" w:qFormat="1"/>
     <w:lsdException w:name="Light Shading" w:uiPriority="60"/>
@@ -5774,6 +7368,7 @@
     <w:lsdException w:name="Smart Hyperlink" w:semiHidden="1" w:unhideWhenUsed="1"/>
     <w:lsdException w:name="Hashtag" w:semiHidden="1" w:unhideWhenUsed="1"/>
     <w:lsdException w:name="Unresolved Mention" w:semiHidden="1" w:unhideWhenUsed="1"/>
+    <w:lsdException w:name="Smart Link" w:semiHidden="1" w:unhideWhenUsed="1"/>
   </w:latentStyles>
   <w:style w:type="paragraph" w:default="1" w:styleId="Normal">
     <w:name w:val="Normal"/>
@@ -5826,7 +7421,6 @@
     <w:basedOn w:val="Normal"/>
     <w:next w:val="BodyText"/>
     <w:link w:val="Heading2Char"/>
-    <w:semiHidden/>
     <w:unhideWhenUsed/>
     <w:qFormat/>
     <w:rsid w:val="00E15751"/>
@@ -5929,7 +7523,6 @@
     <w:name w:val="Heading 2 Char"/>
     <w:basedOn w:val="DefaultParagraphFont"/>
     <w:link w:val="Heading2"/>
-    <w:semiHidden/>
     <w:rsid w:val="00E15751"/>
     <w:rPr>
       <w:rFonts w:ascii="Verdana" w:eastAsia="Verdana" w:hAnsi="Verdana" w:cs="Verdana"/>
@@ -5985,7 +7578,7 @@
     <w:name w:val="toc 1"/>
     <w:basedOn w:val="Normal"/>
     <w:autoRedefine/>
-    <w:semiHidden/>
+    <w:uiPriority w:val="39"/>
     <w:unhideWhenUsed/>
     <w:rsid w:val="00E15751"/>
     <w:pPr>
@@ -6000,7 +7593,7 @@
     <w:name w:val="toc 2"/>
     <w:basedOn w:val="Normal"/>
     <w:autoRedefine/>
-    <w:semiHidden/>
+    <w:uiPriority w:val="39"/>
     <w:unhideWhenUsed/>
     <w:rsid w:val="00E15751"/>
     <w:pPr>
@@ -6015,7 +7608,7 @@
     <w:name w:val="toc 3"/>
     <w:basedOn w:val="Normal"/>
     <w:autoRedefine/>
-    <w:semiHidden/>
+    <w:uiPriority w:val="39"/>
     <w:unhideWhenUsed/>
     <w:rsid w:val="00E15751"/>
     <w:pPr>

</xml_diff>